<commit_message>
Updating documentation for 4.6.x releases.
</commit_message>
<xml_diff>
--- a/docs/Data Object Handler Guide.docx
+++ b/docs/Data Object Handler Guide.docx
@@ -40,10 +40,13 @@
     <w:p/>
     <w:p>
       <w:r>
-        <w:t>November</w:t>
-      </w:r>
-      <w:r>
-        <w:t xml:space="preserve"> 2018</w:t>
+        <w:t>August</w:t>
+      </w:r>
+      <w:r>
+        <w:t xml:space="preserve"> 201</w:t>
+      </w:r>
+      <w:r>
+        <w:t>9</w:t>
       </w:r>
     </w:p>
     <w:p>
@@ -1617,7 +1620,13 @@
         <w:rPr>
           <w:b/>
         </w:rPr>
-        <w:t>.3</w:t>
+        <w:t>.</w:t>
+      </w:r>
+      <w:r>
+        <w:rPr>
+          <w:b/>
+        </w:rPr>
+        <w:t>4</w:t>
       </w:r>
       <w:r>
         <w:rPr>
@@ -1626,9 +1635,17 @@
         <w:t xml:space="preserve"> or later</w:t>
       </w:r>
       <w:r>
+        <w:rPr>
+          <w:b/>
+          <w:bCs/>
+        </w:rPr>
         <w:t xml:space="preserve"> is </w:t>
       </w:r>
       <w:r>
+        <w:rPr>
+          <w:b/>
+          <w:bCs/>
+        </w:rPr>
         <w:t>required</w:t>
       </w:r>
       <w:r>
@@ -1657,12 +1674,12 @@
       </w:r>
       <w:r>
         <w:t xml:space="preserve"> for development purposes</w:t>
+      </w:r>
+      <w:r>
+        <w:t>.</w:t>
       </w:r>
       <w:bookmarkStart w:id="2" w:name="_GoBack"/>
       <w:bookmarkEnd w:id="2"/>
-      <w:r>
-        <w:t>.</w:t>
-      </w:r>
     </w:p>
     <w:p/>
     <w:p>
@@ -6068,6 +6085,7 @@
           <w:rFonts w:ascii="Source Code Pro" w:hAnsi="Source Code Pro" w:cs="Source Code Pro"/>
           <w:szCs w:val="22"/>
         </w:rPr>
+        <w:lastRenderedPageBreak/>
         <w:t xml:space="preserve">        "</w:t>
       </w:r>
       <w:r>
@@ -6115,7 +6133,6 @@
           <w:rFonts w:ascii="Source Code Pro" w:hAnsi="Source Code Pro" w:cs="Source Code Pro"/>
           <w:szCs w:val="22"/>
         </w:rPr>
-        <w:lastRenderedPageBreak/>
         <w:t xml:space="preserve">            "version": "1.0.0",</w:t>
       </w:r>
     </w:p>
@@ -7678,6 +7695,7 @@
         <w:rPr>
           <w:rFonts w:ascii="Source Code Pro" w:hAnsi="Source Code Pro" w:cs="Source Code Pro"/>
         </w:rPr>
+        <w:lastRenderedPageBreak/>
         <w:t>"type": "field",</w:t>
       </w:r>
     </w:p>
@@ -7696,7 +7714,6 @@
         <w:rPr>
           <w:rFonts w:ascii="Source Code Pro" w:hAnsi="Source Code Pro" w:cs="Source Code Pro"/>
         </w:rPr>
-        <w:lastRenderedPageBreak/>
         <w:t>"name": "greeting"</w:t>
       </w:r>
     </w:p>
@@ -12550,7 +12567,19 @@
       <w:rPr>
         <w:sz w:val="16"/>
       </w:rPr>
-      <w:t xml:space="preserve"> 2018 </w:t>
+      <w:t xml:space="preserve"> 201</w:t>
+    </w:r>
+    <w:r>
+      <w:rPr>
+        <w:sz w:val="16"/>
+      </w:rPr>
+      <w:t>9</w:t>
+    </w:r>
+    <w:r>
+      <w:rPr>
+        <w:sz w:val="16"/>
+      </w:rPr>
+      <w:t xml:space="preserve"> </w:t>
     </w:r>
     <w:r>
       <w:rPr>
@@ -15568,7 +15597,7 @@
     </w:rPrDefault>
     <w:pPrDefault/>
   </w:docDefaults>
-  <w:latentStyles w:defLockedState="0" w:defUIPriority="0" w:defSemiHidden="0" w:defUnhideWhenUsed="0" w:defQFormat="0" w:count="375">
+  <w:latentStyles w:defLockedState="0" w:defUIPriority="0" w:defSemiHidden="0" w:defUnhideWhenUsed="0" w:defQFormat="0" w:count="376">
     <w:lsdException w:name="Normal" w:qFormat="1"/>
     <w:lsdException w:name="heading 1" w:uiPriority="9" w:qFormat="1"/>
     <w:lsdException w:name="heading 2" w:semiHidden="1" w:uiPriority="9" w:unhideWhenUsed="1" w:qFormat="1"/>
@@ -15664,7 +15693,6 @@
     <w:lsdException w:name="HTML Sample" w:semiHidden="1" w:unhideWhenUsed="1"/>
     <w:lsdException w:name="HTML Typewriter" w:semiHidden="1" w:unhideWhenUsed="1"/>
     <w:lsdException w:name="HTML Variable" w:semiHidden="1" w:unhideWhenUsed="1"/>
-    <w:lsdException w:name="Normal Table" w:semiHidden="1" w:unhideWhenUsed="1"/>
     <w:lsdException w:name="annotation subject" w:semiHidden="1" w:unhideWhenUsed="1"/>
     <w:lsdException w:name="No List" w:semiHidden="1" w:unhideWhenUsed="1"/>
     <w:lsdException w:name="Outline List 1" w:semiHidden="1" w:unhideWhenUsed="1"/>
@@ -15711,9 +15739,7 @@
     <w:lsdException w:name="Table Subtle 2" w:semiHidden="1" w:unhideWhenUsed="1"/>
     <w:lsdException w:name="Table Web 1" w:semiHidden="1" w:unhideWhenUsed="1"/>
     <w:lsdException w:name="Table Web 2" w:semiHidden="1" w:unhideWhenUsed="1"/>
-    <w:lsdException w:name="Table Web 3" w:semiHidden="1" w:unhideWhenUsed="1"/>
     <w:lsdException w:name="Balloon Text" w:semiHidden="1" w:unhideWhenUsed="1"/>
-    <w:lsdException w:name="Table Theme" w:semiHidden="1" w:unhideWhenUsed="1"/>
     <w:lsdException w:name="Placeholder Text" w:semiHidden="1" w:uiPriority="99"/>
     <w:lsdException w:name="No Spacing" w:uiPriority="1" w:qFormat="1"/>
     <w:lsdException w:name="Light Shading" w:uiPriority="60"/>
@@ -15922,6 +15948,7 @@
     <w:lsdException w:name="List Table 7 Colorful Accent 6" w:uiPriority="52"/>
     <w:lsdException w:name="Mention" w:semiHidden="1" w:uiPriority="99" w:unhideWhenUsed="1"/>
     <w:lsdException w:name="Smart Hyperlink" w:semiHidden="1" w:uiPriority="99" w:unhideWhenUsed="1"/>
+    <w:lsdException w:name="Smart Link" w:semiHidden="1" w:uiPriority="99" w:unhideWhenUsed="1"/>
   </w:latentStyles>
   <w:style w:type="paragraph" w:default="1" w:styleId="Normal">
     <w:name w:val="Normal"/>
@@ -17281,7 +17308,7 @@
 </file>
 
 <file path=customXml/itemProps6.xml><?xml version="1.0" encoding="utf-8"?>
-<ds:datastoreItem xmlns:ds="http://schemas.openxmlformats.org/officeDocument/2006/customXml" ds:itemID="{BF0BD6A0-CCF1-7141-B070-8C1CCDAC051E}">
+<ds:datastoreItem xmlns:ds="http://schemas.openxmlformats.org/officeDocument/2006/customXml" ds:itemID="{1E2FE832-0FBD-F44F-A097-F04F8945F9D4}">
   <ds:schemaRefs>
     <ds:schemaRef ds:uri="http://schemas.openxmlformats.org/officeDocument/2006/bibliography"/>
   </ds:schemaRefs>

</xml_diff>